<commit_message>
Finished most of EDA
</commit_message>
<xml_diff>
--- a/Project2_TODO.docx
+++ b/Project2_TODO.docx
@@ -5,517 +5,592 @@
     <w:p>
       <w:pPr>
         <w:pStyle w:val="NoSpacing"/>
-        <w:rPr>
-          <w:b/>
-        </w:rPr>
-      </w:pPr>
-      <w:r>
-        <w:rPr>
-          <w:b/>
-        </w:rPr>
-        <w:t>EDA:</w:t>
-      </w:r>
-    </w:p>
-    <w:p>
-      <w:pPr>
-        <w:pStyle w:val="NoSpacing"/>
-      </w:pPr>
-      <w:r>
-        <w:t>Deal with the correlation:</w:t>
-      </w:r>
-    </w:p>
-    <w:p>
-      <w:pPr>
-        <w:pStyle w:val="NoSpacing"/>
-        <w:ind w:firstLine="720"/>
-      </w:pPr>
-      <w:r>
-        <w:t>Decide which of a few variables to keep (correlation again)</w:t>
-      </w:r>
-      <w:r>
-        <w:tab/>
-      </w:r>
-      <w:r>
-        <w:rPr>
-          <w:b/>
-        </w:rPr>
-        <w:t>Zack</w:t>
-      </w:r>
-    </w:p>
-    <w:p>
-      <w:pPr>
-        <w:pStyle w:val="NoSpacing"/>
-        <w:ind w:firstLine="720"/>
-      </w:pPr>
-      <w:r>
-        <w:t>Look at the Continuous vs Categorical</w:t>
-      </w:r>
-      <w:r>
-        <w:tab/>
-      </w:r>
-      <w:r>
-        <w:tab/>
-      </w:r>
-      <w:r>
-        <w:tab/>
-      </w:r>
-      <w:r>
-        <w:tab/>
-      </w:r>
-      <w:r>
-        <w:rPr>
-          <w:b/>
-        </w:rPr>
-        <w:t>Zack</w:t>
-      </w:r>
-    </w:p>
-    <w:p>
-      <w:pPr>
-        <w:pStyle w:val="NoSpacing"/>
-        <w:ind w:firstLine="720"/>
-      </w:pPr>
-      <w:r>
-        <w:t>Categorical vs Categorical correlation</w:t>
-      </w:r>
-      <w:r>
-        <w:tab/>
-      </w:r>
-      <w:r>
-        <w:tab/>
-      </w:r>
-      <w:r>
-        <w:tab/>
-      </w:r>
-      <w:r>
-        <w:tab/>
-      </w:r>
-      <w:r>
-        <w:rPr>
-          <w:b/>
-        </w:rPr>
-        <w:t>Johnny</w:t>
-      </w:r>
-    </w:p>
-    <w:p>
-      <w:pPr>
-        <w:pStyle w:val="NoSpacing"/>
-      </w:pPr>
-      <w:r>
-        <w:tab/>
-        <w:t>Turner Plot</w:t>
-      </w:r>
-      <w:r>
-        <w:tab/>
-      </w:r>
-      <w:r>
-        <w:tab/>
-      </w:r>
-      <w:r>
-        <w:tab/>
-      </w:r>
-      <w:r>
-        <w:tab/>
-      </w:r>
-      <w:r>
-        <w:tab/>
-      </w:r>
-      <w:r>
-        <w:tab/>
-      </w:r>
-      <w:r>
-        <w:tab/>
-      </w:r>
-      <w:r>
-        <w:rPr>
-          <w:b/>
-        </w:rPr>
-        <w:t>Johnny</w:t>
-      </w:r>
-    </w:p>
-    <w:p>
-      <w:pPr>
-        <w:pStyle w:val="NoSpacing"/>
-        <w:rPr>
-          <w:b/>
-        </w:rPr>
-      </w:pPr>
-      <w:r>
-        <w:tab/>
-        <w:t>Summary Stats</w:t>
-      </w:r>
-      <w:r>
-        <w:tab/>
-      </w:r>
-      <w:r>
-        <w:tab/>
-      </w:r>
-      <w:r>
-        <w:tab/>
-      </w:r>
-      <w:r>
-        <w:tab/>
-      </w:r>
-      <w:r>
-        <w:tab/>
-      </w:r>
-      <w:r>
-        <w:tab/>
-      </w:r>
-      <w:r>
-        <w:tab/>
-      </w:r>
-      <w:r>
-        <w:rPr>
-          <w:b/>
-        </w:rPr>
-        <w:t>Johnny</w:t>
-      </w:r>
-    </w:p>
-    <w:p>
-      <w:pPr>
-        <w:pStyle w:val="NoSpacing"/>
-      </w:pPr>
-    </w:p>
-    <w:p>
-      <w:pPr>
-        <w:pStyle w:val="NoSpacing"/>
-        <w:rPr>
-          <w:b/>
-        </w:rPr>
-      </w:pPr>
-      <w:r>
-        <w:rPr>
-          <w:b/>
-        </w:rPr>
-        <w:t>OBJ 1:</w:t>
-      </w:r>
-    </w:p>
-    <w:p>
-      <w:pPr>
-        <w:pStyle w:val="NoSpacing"/>
-      </w:pPr>
-      <w:r>
-        <w:tab/>
-        <w:t>LASSO</w:t>
-      </w:r>
-      <w:r>
-        <w:tab/>
-      </w:r>
-      <w:r>
-        <w:tab/>
-      </w:r>
-      <w:r>
-        <w:tab/>
-      </w:r>
-      <w:r>
-        <w:tab/>
-      </w:r>
-      <w:r>
-        <w:tab/>
-      </w:r>
-      <w:r>
-        <w:tab/>
-      </w:r>
-      <w:r>
-        <w:tab/>
-      </w:r>
-      <w:r>
-        <w:tab/>
-      </w:r>
-      <w:r>
-        <w:rPr>
-          <w:b/>
-        </w:rPr>
-        <w:t>Satish</w:t>
-      </w:r>
-    </w:p>
-    <w:p>
-      <w:pPr>
-        <w:pStyle w:val="NoSpacing"/>
-        <w:ind w:firstLine="720"/>
-      </w:pPr>
-      <w:r>
-        <w:t>Stepwise</w:t>
-      </w:r>
-      <w:r>
-        <w:tab/>
-      </w:r>
-      <w:r>
-        <w:tab/>
-      </w:r>
-      <w:r>
-        <w:tab/>
-      </w:r>
-      <w:r>
-        <w:tab/>
-      </w:r>
-      <w:r>
-        <w:tab/>
-      </w:r>
-      <w:r>
-        <w:tab/>
-      </w:r>
-      <w:r>
-        <w:tab/>
-      </w:r>
-      <w:r>
-        <w:rPr>
-          <w:b/>
-        </w:rPr>
-        <w:t>Satish</w:t>
-      </w:r>
-    </w:p>
-    <w:p>
-      <w:pPr>
-        <w:pStyle w:val="NoSpacing"/>
-      </w:pPr>
-      <w:r>
-        <w:tab/>
-        <w:t>Check Assumptions</w:t>
-      </w:r>
-      <w:r>
-        <w:tab/>
-      </w:r>
-      <w:r>
-        <w:tab/>
-      </w:r>
-      <w:r>
-        <w:tab/>
-      </w:r>
-      <w:r>
-        <w:tab/>
-      </w:r>
-      <w:r>
-        <w:tab/>
-      </w:r>
-      <w:r>
-        <w:tab/>
-      </w:r>
-      <w:r>
-        <w:rPr>
-          <w:b/>
-        </w:rPr>
-        <w:t>Satish</w:t>
-      </w:r>
-    </w:p>
-    <w:p>
-      <w:pPr>
-        <w:pStyle w:val="NoSpacing"/>
-      </w:pPr>
-      <w:r>
-        <w:tab/>
-        <w:t>Cook’s D, Leverage</w:t>
-      </w:r>
-      <w:r>
-        <w:tab/>
-      </w:r>
-      <w:r>
-        <w:tab/>
-      </w:r>
-      <w:r>
-        <w:tab/>
-      </w:r>
-      <w:r>
-        <w:tab/>
-      </w:r>
-      <w:r>
-        <w:tab/>
-      </w:r>
-      <w:r>
-        <w:tab/>
-      </w:r>
-      <w:r>
-        <w:rPr>
-          <w:b/>
-        </w:rPr>
-        <w:t>Satish</w:t>
-      </w:r>
-    </w:p>
-    <w:p>
-      <w:pPr>
-        <w:pStyle w:val="NoSpacing"/>
-      </w:pPr>
-      <w:r>
-        <w:tab/>
-        <w:t>Residual plots</w:t>
-      </w:r>
-      <w:r>
-        <w:tab/>
-      </w:r>
-      <w:r>
-        <w:tab/>
-      </w:r>
-      <w:r>
-        <w:tab/>
-      </w:r>
-      <w:r>
-        <w:tab/>
-      </w:r>
-      <w:r>
-        <w:tab/>
-      </w:r>
-      <w:r>
-        <w:tab/>
-      </w:r>
-      <w:r>
-        <w:tab/>
-      </w:r>
-      <w:r>
-        <w:rPr>
-          <w:b/>
-        </w:rPr>
-        <w:t>TBD</w:t>
-      </w:r>
-    </w:p>
-    <w:p>
-      <w:pPr>
-        <w:pStyle w:val="NoSpacing"/>
-        <w:ind w:firstLine="720"/>
-      </w:pPr>
-      <w:r>
-        <w:t>Confidence Intervals</w:t>
-      </w:r>
-      <w:r>
-        <w:tab/>
-      </w:r>
-      <w:r>
-        <w:tab/>
-      </w:r>
-      <w:r>
-        <w:tab/>
-      </w:r>
-      <w:r>
-        <w:tab/>
-      </w:r>
-      <w:r>
-        <w:tab/>
-      </w:r>
-      <w:r>
-        <w:tab/>
-      </w:r>
-      <w:r>
-        <w:rPr>
-          <w:b/>
-        </w:rPr>
-        <w:t>Satish</w:t>
-      </w:r>
-    </w:p>
-    <w:p>
-      <w:pPr>
-        <w:pStyle w:val="NoSpacing"/>
-      </w:pPr>
-      <w:r>
-        <w:tab/>
-      </w:r>
-      <w:r>
-        <w:t>I</w:t>
-      </w:r>
-      <w:r>
-        <w:t>nterpret</w:t>
-      </w:r>
-      <w:r>
-        <w:tab/>
-      </w:r>
-      <w:r>
-        <w:tab/>
-      </w:r>
-      <w:r>
-        <w:tab/>
-      </w:r>
-      <w:r>
-        <w:tab/>
-      </w:r>
-      <w:r>
-        <w:tab/>
-      </w:r>
-      <w:r>
-        <w:tab/>
-      </w:r>
-      <w:r>
-        <w:tab/>
-      </w:r>
-      <w:r>
-        <w:rPr>
-          <w:b/>
-        </w:rPr>
-        <w:t>ALL</w:t>
-      </w:r>
-    </w:p>
-    <w:p>
-      <w:pPr>
-        <w:pStyle w:val="NoSpacing"/>
-        <w:ind w:firstLine="720"/>
-      </w:pPr>
-      <w:r>
-        <w:t>Confusion Matrix</w:t>
-      </w:r>
-      <w:r>
-        <w:tab/>
-      </w:r>
-      <w:r>
-        <w:tab/>
-      </w:r>
-      <w:r>
-        <w:tab/>
-      </w:r>
-      <w:r>
-        <w:tab/>
-      </w:r>
-      <w:r>
-        <w:tab/>
-      </w:r>
-      <w:r>
-        <w:tab/>
-      </w:r>
-      <w:r>
-        <w:rPr>
-          <w:b/>
-        </w:rPr>
-        <w:t>Johnny</w:t>
-      </w:r>
-    </w:p>
-    <w:p>
-      <w:pPr>
-        <w:pStyle w:val="NoSpacing"/>
-      </w:pPr>
-      <w:r>
-        <w:tab/>
-        <w:t>Conclusion</w:t>
-      </w:r>
-      <w:r>
-        <w:tab/>
-      </w:r>
-      <w:r>
-        <w:tab/>
-      </w:r>
-      <w:r>
-        <w:tab/>
-      </w:r>
-      <w:r>
-        <w:tab/>
-      </w:r>
-      <w:r>
-        <w:tab/>
-      </w:r>
-      <w:r>
-        <w:tab/>
-      </w:r>
-      <w:r>
-        <w:tab/>
-      </w:r>
-      <w:r>
-        <w:rPr>
-          <w:b/>
-        </w:rPr>
-        <w:t>ALL</w:t>
-      </w:r>
-    </w:p>
-    <w:p>
-      <w:pPr>
-        <w:pStyle w:val="NoSpacing"/>
-      </w:pPr>
+      </w:pPr>
+      <w:r>
+        <w:rPr>
+          <w:highlight w:val="green"/>
+        </w:rPr>
+        <w:t>DONE</w:t>
+      </w:r>
+    </w:p>
+    <w:p>
+      <w:pPr>
+        <w:pStyle w:val="NoSpacing"/>
+      </w:pPr>
+      <w:r>
+        <w:rPr>
+          <w:highlight w:val="cyan"/>
+        </w:rPr>
+        <w:t>PROBABLY DONE</w:t>
+      </w:r>
       <w:bookmarkStart w:id="0" w:name="_GoBack"/>
       <w:bookmarkEnd w:id="0"/>
+    </w:p>
+    <w:p>
+      <w:pPr>
+        <w:pStyle w:val="NoSpacing"/>
+      </w:pPr>
+    </w:p>
+    <w:p>
+      <w:pPr>
+        <w:pStyle w:val="NoSpacing"/>
+        <w:rPr>
+          <w:b/>
+        </w:rPr>
+      </w:pPr>
+      <w:r>
+        <w:rPr>
+          <w:b/>
+        </w:rPr>
+        <w:t>EDA:</w:t>
+      </w:r>
+    </w:p>
+    <w:p>
+      <w:pPr>
+        <w:pStyle w:val="NoSpacing"/>
+      </w:pPr>
+      <w:r>
+        <w:t>Deal with the correlation:</w:t>
+      </w:r>
+    </w:p>
+    <w:p>
+      <w:pPr>
+        <w:pStyle w:val="NoSpacing"/>
+        <w:ind w:firstLine="720"/>
+      </w:pPr>
+      <w:r>
+        <w:rPr>
+          <w:highlight w:val="cyan"/>
+        </w:rPr>
+        <w:t>Decide which of a few variables to keep (correlation again)</w:t>
+      </w:r>
+      <w:r>
+        <w:rPr>
+          <w:highlight w:val="cyan"/>
+        </w:rPr>
+        <w:tab/>
+      </w:r>
+      <w:r>
+        <w:rPr>
+          <w:b/>
+          <w:highlight w:val="cyan"/>
+        </w:rPr>
+        <w:t>Zack</w:t>
+      </w:r>
+    </w:p>
+    <w:p>
+      <w:pPr>
+        <w:pStyle w:val="NoSpacing"/>
+        <w:ind w:firstLine="720"/>
+      </w:pPr>
+      <w:r>
+        <w:rPr>
+          <w:highlight w:val="green"/>
+        </w:rPr>
+        <w:t>Look at the Continuous vs Categorical</w:t>
+      </w:r>
+      <w:r>
+        <w:rPr>
+          <w:highlight w:val="green"/>
+        </w:rPr>
+        <w:tab/>
+      </w:r>
+      <w:r>
+        <w:rPr>
+          <w:highlight w:val="green"/>
+        </w:rPr>
+        <w:tab/>
+      </w:r>
+      <w:r>
+        <w:rPr>
+          <w:highlight w:val="green"/>
+        </w:rPr>
+        <w:tab/>
+      </w:r>
+      <w:r>
+        <w:rPr>
+          <w:highlight w:val="green"/>
+        </w:rPr>
+        <w:tab/>
+      </w:r>
+      <w:r>
+        <w:rPr>
+          <w:b/>
+          <w:highlight w:val="green"/>
+        </w:rPr>
+        <w:t>Zack</w:t>
+      </w:r>
+    </w:p>
+    <w:p>
+      <w:pPr>
+        <w:pStyle w:val="NoSpacing"/>
+        <w:ind w:firstLine="720"/>
+      </w:pPr>
+      <w:r>
+        <w:t>Categorical vs Categorical correlation</w:t>
+      </w:r>
+      <w:r>
+        <w:tab/>
+      </w:r>
+      <w:r>
+        <w:tab/>
+      </w:r>
+      <w:r>
+        <w:tab/>
+      </w:r>
+      <w:r>
+        <w:tab/>
+      </w:r>
+      <w:r>
+        <w:rPr>
+          <w:b/>
+        </w:rPr>
+        <w:t>Johnny</w:t>
+      </w:r>
+    </w:p>
+    <w:p>
+      <w:pPr>
+        <w:pStyle w:val="NoSpacing"/>
+      </w:pPr>
+      <w:r>
+        <w:tab/>
+      </w:r>
+      <w:r>
+        <w:rPr>
+          <w:highlight w:val="green"/>
+        </w:rPr>
+        <w:t>Turner Plot</w:t>
+      </w:r>
+      <w:r>
+        <w:rPr>
+          <w:highlight w:val="green"/>
+        </w:rPr>
+        <w:tab/>
+      </w:r>
+      <w:r>
+        <w:rPr>
+          <w:highlight w:val="green"/>
+        </w:rPr>
+        <w:tab/>
+      </w:r>
+      <w:r>
+        <w:rPr>
+          <w:highlight w:val="green"/>
+        </w:rPr>
+        <w:tab/>
+      </w:r>
+      <w:r>
+        <w:rPr>
+          <w:highlight w:val="green"/>
+        </w:rPr>
+        <w:tab/>
+      </w:r>
+      <w:r>
+        <w:rPr>
+          <w:highlight w:val="green"/>
+        </w:rPr>
+        <w:tab/>
+      </w:r>
+      <w:r>
+        <w:rPr>
+          <w:highlight w:val="green"/>
+        </w:rPr>
+        <w:tab/>
+      </w:r>
+      <w:r>
+        <w:rPr>
+          <w:highlight w:val="green"/>
+        </w:rPr>
+        <w:tab/>
+      </w:r>
+      <w:r>
+        <w:rPr>
+          <w:b/>
+          <w:highlight w:val="green"/>
+        </w:rPr>
+        <w:t>Zack</w:t>
+      </w:r>
+    </w:p>
+    <w:p>
+      <w:pPr>
+        <w:pStyle w:val="NoSpacing"/>
+        <w:rPr>
+          <w:b/>
+        </w:rPr>
+      </w:pPr>
+      <w:r>
+        <w:tab/>
+        <w:t>Summary Stats</w:t>
+      </w:r>
+      <w:r>
+        <w:tab/>
+      </w:r>
+      <w:r>
+        <w:tab/>
+      </w:r>
+      <w:r>
+        <w:tab/>
+      </w:r>
+      <w:r>
+        <w:tab/>
+      </w:r>
+      <w:r>
+        <w:tab/>
+      </w:r>
+      <w:r>
+        <w:tab/>
+      </w:r>
+      <w:r>
+        <w:tab/>
+      </w:r>
+      <w:r>
+        <w:rPr>
+          <w:b/>
+        </w:rPr>
+        <w:t>Johnny</w:t>
+      </w:r>
+    </w:p>
+    <w:p>
+      <w:pPr>
+        <w:pStyle w:val="NoSpacing"/>
+      </w:pPr>
+    </w:p>
+    <w:p>
+      <w:pPr>
+        <w:pStyle w:val="NoSpacing"/>
+        <w:rPr>
+          <w:b/>
+        </w:rPr>
+      </w:pPr>
+      <w:r>
+        <w:rPr>
+          <w:b/>
+        </w:rPr>
+        <w:t>OBJ 1:</w:t>
+      </w:r>
+    </w:p>
+    <w:p>
+      <w:pPr>
+        <w:pStyle w:val="NoSpacing"/>
+      </w:pPr>
+      <w:r>
+        <w:tab/>
+        <w:t>LASSO</w:t>
+      </w:r>
+      <w:r>
+        <w:tab/>
+      </w:r>
+      <w:r>
+        <w:tab/>
+      </w:r>
+      <w:r>
+        <w:tab/>
+      </w:r>
+      <w:r>
+        <w:tab/>
+      </w:r>
+      <w:r>
+        <w:tab/>
+      </w:r>
+      <w:r>
+        <w:tab/>
+      </w:r>
+      <w:r>
+        <w:tab/>
+      </w:r>
+      <w:r>
+        <w:tab/>
+      </w:r>
+      <w:r>
+        <w:rPr>
+          <w:b/>
+        </w:rPr>
+        <w:t>Satish</w:t>
+      </w:r>
+    </w:p>
+    <w:p>
+      <w:pPr>
+        <w:pStyle w:val="NoSpacing"/>
+        <w:ind w:firstLine="720"/>
+      </w:pPr>
+      <w:r>
+        <w:t>Stepwise</w:t>
+      </w:r>
+      <w:r>
+        <w:tab/>
+      </w:r>
+      <w:r>
+        <w:tab/>
+      </w:r>
+      <w:r>
+        <w:tab/>
+      </w:r>
+      <w:r>
+        <w:tab/>
+      </w:r>
+      <w:r>
+        <w:tab/>
+      </w:r>
+      <w:r>
+        <w:tab/>
+      </w:r>
+      <w:r>
+        <w:tab/>
+      </w:r>
+      <w:r>
+        <w:rPr>
+          <w:b/>
+        </w:rPr>
+        <w:t>Satish</w:t>
+      </w:r>
+    </w:p>
+    <w:p>
+      <w:pPr>
+        <w:pStyle w:val="NoSpacing"/>
+      </w:pPr>
+      <w:r>
+        <w:tab/>
+        <w:t>Check Assumptions</w:t>
+      </w:r>
+      <w:r>
+        <w:tab/>
+      </w:r>
+      <w:r>
+        <w:tab/>
+      </w:r>
+      <w:r>
+        <w:tab/>
+      </w:r>
+      <w:r>
+        <w:tab/>
+      </w:r>
+      <w:r>
+        <w:tab/>
+      </w:r>
+      <w:r>
+        <w:tab/>
+      </w:r>
+      <w:r>
+        <w:rPr>
+          <w:b/>
+        </w:rPr>
+        <w:t>Satish</w:t>
+      </w:r>
+    </w:p>
+    <w:p>
+      <w:pPr>
+        <w:pStyle w:val="NoSpacing"/>
+      </w:pPr>
+      <w:r>
+        <w:tab/>
+        <w:t>Cook’s D, Leverage</w:t>
+      </w:r>
+      <w:r>
+        <w:tab/>
+      </w:r>
+      <w:r>
+        <w:tab/>
+      </w:r>
+      <w:r>
+        <w:tab/>
+      </w:r>
+      <w:r>
+        <w:tab/>
+      </w:r>
+      <w:r>
+        <w:tab/>
+      </w:r>
+      <w:r>
+        <w:tab/>
+      </w:r>
+      <w:r>
+        <w:rPr>
+          <w:b/>
+        </w:rPr>
+        <w:t>Satish</w:t>
+      </w:r>
+    </w:p>
+    <w:p>
+      <w:pPr>
+        <w:pStyle w:val="NoSpacing"/>
+      </w:pPr>
+      <w:r>
+        <w:tab/>
+        <w:t>Residual plots</w:t>
+      </w:r>
+      <w:r>
+        <w:tab/>
+      </w:r>
+      <w:r>
+        <w:tab/>
+      </w:r>
+      <w:r>
+        <w:tab/>
+      </w:r>
+      <w:r>
+        <w:tab/>
+      </w:r>
+      <w:r>
+        <w:tab/>
+      </w:r>
+      <w:r>
+        <w:tab/>
+      </w:r>
+      <w:r>
+        <w:tab/>
+      </w:r>
+      <w:r>
+        <w:rPr>
+          <w:b/>
+        </w:rPr>
+        <w:t>TBD</w:t>
+      </w:r>
+    </w:p>
+    <w:p>
+      <w:pPr>
+        <w:pStyle w:val="NoSpacing"/>
+        <w:ind w:firstLine="720"/>
+      </w:pPr>
+      <w:r>
+        <w:t>Confidence Intervals</w:t>
+      </w:r>
+      <w:r>
+        <w:tab/>
+      </w:r>
+      <w:r>
+        <w:tab/>
+      </w:r>
+      <w:r>
+        <w:tab/>
+      </w:r>
+      <w:r>
+        <w:tab/>
+      </w:r>
+      <w:r>
+        <w:tab/>
+      </w:r>
+      <w:r>
+        <w:tab/>
+      </w:r>
+      <w:r>
+        <w:rPr>
+          <w:b/>
+        </w:rPr>
+        <w:t>Satish</w:t>
+      </w:r>
+    </w:p>
+    <w:p>
+      <w:pPr>
+        <w:pStyle w:val="NoSpacing"/>
+      </w:pPr>
+      <w:r>
+        <w:tab/>
+        <w:t>I</w:t>
+      </w:r>
+      <w:r>
+        <w:t>nterpret</w:t>
+      </w:r>
+      <w:r>
+        <w:tab/>
+      </w:r>
+      <w:r>
+        <w:tab/>
+      </w:r>
+      <w:r>
+        <w:tab/>
+      </w:r>
+      <w:r>
+        <w:tab/>
+      </w:r>
+      <w:r>
+        <w:tab/>
+      </w:r>
+      <w:r>
+        <w:tab/>
+      </w:r>
+      <w:r>
+        <w:tab/>
+      </w:r>
+      <w:r>
+        <w:rPr>
+          <w:b/>
+        </w:rPr>
+        <w:t>ALL</w:t>
+      </w:r>
+    </w:p>
+    <w:p>
+      <w:pPr>
+        <w:pStyle w:val="NoSpacing"/>
+        <w:ind w:firstLine="720"/>
+      </w:pPr>
+      <w:r>
+        <w:t>Confusion Matrix</w:t>
+      </w:r>
+      <w:r>
+        <w:tab/>
+      </w:r>
+      <w:r>
+        <w:tab/>
+      </w:r>
+      <w:r>
+        <w:tab/>
+      </w:r>
+      <w:r>
+        <w:tab/>
+      </w:r>
+      <w:r>
+        <w:tab/>
+      </w:r>
+      <w:r>
+        <w:tab/>
+      </w:r>
+      <w:r>
+        <w:rPr>
+          <w:b/>
+        </w:rPr>
+        <w:t>Johnny</w:t>
+      </w:r>
+    </w:p>
+    <w:p>
+      <w:pPr>
+        <w:pStyle w:val="NoSpacing"/>
+      </w:pPr>
+      <w:r>
+        <w:tab/>
+        <w:t>Conclusion</w:t>
+      </w:r>
+      <w:r>
+        <w:tab/>
+      </w:r>
+      <w:r>
+        <w:tab/>
+      </w:r>
+      <w:r>
+        <w:tab/>
+      </w:r>
+      <w:r>
+        <w:tab/>
+      </w:r>
+      <w:r>
+        <w:tab/>
+      </w:r>
+      <w:r>
+        <w:tab/>
+      </w:r>
+      <w:r>
+        <w:tab/>
+      </w:r>
+      <w:r>
+        <w:rPr>
+          <w:b/>
+        </w:rPr>
+        <w:t>ALL</w:t>
+      </w:r>
+    </w:p>
+    <w:p>
+      <w:pPr>
+        <w:pStyle w:val="NoSpacing"/>
+      </w:pPr>
     </w:p>
     <w:p>
       <w:pPr>

</xml_diff>